<commit_message>
More experiments in report
</commit_message>
<xml_diff>
--- a/lab_6_prozorov.docx
+++ b/lab_6_prozorov.docx
@@ -839,7 +839,6 @@
           <w:docPartUnique/>
         </w:docPartObj>
       </w:sdtPr>
-      <w:sdtEndPr/>
       <w:sdtContent>
         <w:p>
           <w:pPr>
@@ -1240,7 +1239,7 @@
                 <w:webHidden/>
                 <w:sz w:val="28"/>
               </w:rPr>
-              <w:t>16</w:t>
+              <w:t>18</w:t>
             </w:r>
             <w:r>
               <w:rPr>
@@ -1495,6 +1494,48 @@
         <w:outlineLvl w:val="0"/>
         <w:rPr>
           <w:rFonts w:ascii="Times New Roman" w:hAnsi="Times New Roman" w:cs="Times New Roman"/>
+          <w:b/>
+          <w:bCs/>
+          <w:sz w:val="28"/>
+          <w:szCs w:val="28"/>
+        </w:rPr>
+      </w:pPr>
+      <w:r>
+        <w:rPr>
+          <w:rFonts w:ascii="Times New Roman" w:hAnsi="Times New Roman" w:cs="Times New Roman"/>
+          <w:bCs/>
+          <w:sz w:val="28"/>
+          <w:szCs w:val="28"/>
+        </w:rPr>
+        <w:t>Рассматривает система массового обслуживания (СМО)</w:t>
+      </w:r>
+      <w:r>
+        <w:rPr>
+          <w:rFonts w:ascii="Times New Roman" w:hAnsi="Times New Roman" w:cs="Times New Roman"/>
+          <w:bCs/>
+          <w:sz w:val="28"/>
+          <w:szCs w:val="28"/>
+        </w:rPr>
+        <w:t xml:space="preserve"> </w:t>
+      </w:r>
+      <w:r>
+        <w:rPr>
+          <w:rFonts w:ascii="Times New Roman" w:hAnsi="Times New Roman" w:cs="Times New Roman"/>
+          <w:bCs/>
+          <w:sz w:val="28"/>
+          <w:szCs w:val="28"/>
+        </w:rPr>
+        <w:t>с тремя каналами (ЭВМ) без отказов, т.к. длина очереди задач в ЭВМ не ограничена.</w:t>
+      </w:r>
+    </w:p>
+    <w:p>
+      <w:pPr>
+        <w:spacing w:after="0" w:line="360" w:lineRule="auto"/>
+        <w:ind w:firstLine="709"/>
+        <w:jc w:val="both"/>
+        <w:outlineLvl w:val="0"/>
+        <w:rPr>
+          <w:rFonts w:ascii="Times New Roman" w:hAnsi="Times New Roman" w:cs="Times New Roman"/>
           <w:bCs/>
           <w:sz w:val="28"/>
           <w:szCs w:val="28"/>
@@ -1696,7 +1737,35 @@
           <w:sz w:val="28"/>
           <w:szCs w:val="28"/>
         </w:rPr>
-        <w:t xml:space="preserve">Начинаем шагать по времени с шагом </w:t>
+        <w:t xml:space="preserve">Начинаем </w:t>
+      </w:r>
+      <w:r>
+        <w:rPr>
+          <w:rFonts w:ascii="Times New Roman" w:hAnsi="Times New Roman" w:cs="Times New Roman"/>
+          <w:bCs/>
+          <w:sz w:val="28"/>
+          <w:szCs w:val="28"/>
+        </w:rPr>
+        <w:t xml:space="preserve">добавлять </w:t>
+      </w:r>
+      <w:r>
+        <w:rPr>
+          <w:rFonts w:ascii="Times New Roman" w:hAnsi="Times New Roman" w:cs="Times New Roman"/>
+          <w:bCs/>
+          <w:sz w:val="28"/>
+          <w:szCs w:val="28"/>
+          <w:lang w:val="en-US"/>
+        </w:rPr>
+        <w:t>time</w:t>
+      </w:r>
+      <w:r>
+        <w:rPr>
+          <w:rFonts w:ascii="Times New Roman" w:hAnsi="Times New Roman" w:cs="Times New Roman"/>
+          <w:bCs/>
+          <w:sz w:val="28"/>
+          <w:szCs w:val="28"/>
+        </w:rPr>
+        <w:t xml:space="preserve"> с шагом </w:t>
       </w:r>
       <w:proofErr w:type="spellStart"/>
       <w:r>
@@ -1742,6 +1811,7 @@
           <w:sz w:val="28"/>
           <w:szCs w:val="28"/>
         </w:rPr>
+        <w:lastRenderedPageBreak/>
         <w:t>Проверяем, не превышено ли максимальное количество заданий (</w:t>
       </w:r>
       <w:proofErr w:type="spellStart"/>
@@ -1804,8 +1874,6 @@
         </w:rPr>
         <w:t>). Если превышено, то выходим из цикла.</w:t>
       </w:r>
-      <w:bookmarkStart w:id="3" w:name="_GoBack"/>
-      <w:bookmarkEnd w:id="3"/>
     </w:p>
     <w:p>
       <w:pPr>
@@ -1830,7 +1898,6 @@
           <w:sz w:val="28"/>
           <w:szCs w:val="28"/>
         </w:rPr>
-        <w:lastRenderedPageBreak/>
         <w:t>Проверяем, все ли компьютеры свободны (computer1.IsEmpty() &amp;&amp; computer2.IsEmpty() &amp;&amp; computer3.IsEmpty()). Если да, то увеличиваем счетчик простоя (</w:t>
       </w:r>
       <w:proofErr w:type="spellStart"/>
@@ -2368,7 +2435,16 @@
           <w:szCs w:val="28"/>
           <w:lang w:val="en-US"/>
         </w:rPr>
-        <w:t xml:space="preserve">UML </w:t>
+        <w:t>UML</w:t>
+      </w:r>
+      <w:r>
+        <w:rPr>
+          <w:rFonts w:ascii="Times New Roman" w:hAnsi="Times New Roman" w:cs="Times New Roman"/>
+          <w:bCs/>
+          <w:sz w:val="28"/>
+          <w:szCs w:val="28"/>
+        </w:rPr>
+        <w:t xml:space="preserve"> </w:t>
       </w:r>
       <w:r>
         <w:rPr>
@@ -2405,7 +2481,6 @@
           <w:szCs w:val="28"/>
         </w:rPr>
       </w:pPr>
-      <w:proofErr w:type="spellStart"/>
       <w:r>
         <w:rPr>
           <w:rFonts w:ascii="Times New Roman" w:hAnsi="Times New Roman" w:cs="Times New Roman"/>
@@ -2422,17 +2497,7 @@
           <w:sz w:val="28"/>
           <w:szCs w:val="28"/>
         </w:rPr>
-        <w:t>л</w:t>
-      </w:r>
-      <w:proofErr w:type="spellEnd"/>
-      <w:r>
-        <w:rPr>
-          <w:rFonts w:ascii="Times New Roman" w:hAnsi="Times New Roman" w:cs="Times New Roman"/>
-          <w:bCs/>
-          <w:sz w:val="28"/>
-          <w:szCs w:val="28"/>
-        </w:rPr>
-        <w:t xml:space="preserve">асс </w:t>
+        <w:t xml:space="preserve">ласс </w:t>
       </w:r>
       <w:proofErr w:type="spellStart"/>
       <w:r>
@@ -3307,8 +3372,8 @@
           <w:szCs w:val="28"/>
         </w:rPr>
       </w:pPr>
-      <w:bookmarkStart w:id="4" w:name="_Toc131444652"/>
-      <w:bookmarkStart w:id="5" w:name="_Toc131510395"/>
+      <w:bookmarkStart w:id="3" w:name="_Toc131444652"/>
+      <w:bookmarkStart w:id="4" w:name="_Toc131510395"/>
       <w:r>
         <w:rPr>
           <w:rFonts w:ascii="Times New Roman" w:hAnsi="Times New Roman" w:cs="Times New Roman"/>
@@ -3330,8 +3395,8 @@
         </w:rPr>
         <w:t xml:space="preserve"> Результаты экспериментов</w:t>
       </w:r>
+      <w:bookmarkEnd w:id="3"/>
       <w:bookmarkEnd w:id="4"/>
-      <w:bookmarkEnd w:id="5"/>
     </w:p>
     <w:p>
       <w:pPr>
@@ -3345,9 +3410,9 @@
           <w:szCs w:val="28"/>
         </w:rPr>
       </w:pPr>
-      <w:bookmarkStart w:id="6" w:name="_Toc131444529"/>
-      <w:bookmarkStart w:id="7" w:name="_Toc131444653"/>
-      <w:bookmarkStart w:id="8" w:name="_Toc131510396"/>
+      <w:bookmarkStart w:id="5" w:name="_Toc131444529"/>
+      <w:bookmarkStart w:id="6" w:name="_Toc131444653"/>
+      <w:bookmarkStart w:id="7" w:name="_Toc131510396"/>
       <w:r>
         <w:rPr>
           <w:rFonts w:ascii="Times New Roman" w:hAnsi="Times New Roman" w:cs="Times New Roman"/>
@@ -3357,9 +3422,9 @@
         </w:rPr>
         <w:t>Эксперимент 1:</w:t>
       </w:r>
+      <w:bookmarkEnd w:id="5"/>
       <w:bookmarkEnd w:id="6"/>
       <w:bookmarkEnd w:id="7"/>
-      <w:bookmarkEnd w:id="8"/>
       <w:r>
         <w:rPr>
           <w:rFonts w:ascii="Times New Roman" w:hAnsi="Times New Roman" w:cs="Times New Roman"/>
@@ -3951,7 +4016,25 @@
           <w:sz w:val="28"/>
           <w:szCs w:val="28"/>
         </w:rPr>
-        <w:t>В этом эксперименте мы увеличили вероятность поступление в 1 ЭВМ и вероятность перехода во 2 ЭВМ, следовательно, увеличилось время работы на 1 и 2 ЭВМ. После таких изменений 3 ЭВМ намного меньше работает, чем остальные.</w:t>
+        <w:t>В этом эксперименте мы увеличили вероятность поступлени</w:t>
+      </w:r>
+      <w:r>
+        <w:rPr>
+          <w:rFonts w:ascii="Times New Roman" w:hAnsi="Times New Roman" w:cs="Times New Roman"/>
+          <w:bCs/>
+          <w:sz w:val="28"/>
+          <w:szCs w:val="28"/>
+        </w:rPr>
+        <w:t>я</w:t>
+      </w:r>
+      <w:r>
+        <w:rPr>
+          <w:rFonts w:ascii="Times New Roman" w:hAnsi="Times New Roman" w:cs="Times New Roman"/>
+          <w:bCs/>
+          <w:sz w:val="28"/>
+          <w:szCs w:val="28"/>
+        </w:rPr>
+        <w:t xml:space="preserve"> в 1 ЭВМ и вероятность перехода во 2 ЭВМ, следовательно, увеличилось время работы на 1 и 2 ЭВМ. После таких изменений 3 ЭВМ намного меньше работает, чем остальные.</w:t>
       </w:r>
     </w:p>
     <w:p>
@@ -4638,6 +4721,238 @@
     </w:p>
     <w:p>
       <w:pPr>
+        <w:spacing w:after="0" w:line="360" w:lineRule="auto"/>
+        <w:jc w:val="center"/>
+        <w:outlineLvl w:val="0"/>
+        <w:rPr>
+          <w:rFonts w:ascii="Times New Roman" w:hAnsi="Times New Roman" w:cs="Times New Roman"/>
+          <w:bCs/>
+          <w:sz w:val="28"/>
+          <w:szCs w:val="28"/>
+        </w:rPr>
+      </w:pPr>
+      <w:r>
+        <w:rPr>
+          <w:noProof/>
+        </w:rPr>
+        <w:lastRenderedPageBreak/>
+        <w:drawing>
+          <wp:inline distT="0" distB="0" distL="0" distR="0" wp14:anchorId="749E3406" wp14:editId="743ECA01">
+            <wp:extent cx="2647950" cy="4095750"/>
+            <wp:effectExtent l="0" t="0" r="0" b="0"/>
+            <wp:docPr id="8" name="Рисунок 8"/>
+            <wp:cNvGraphicFramePr>
+              <a:graphicFrameLocks xmlns:a="http://schemas.openxmlformats.org/drawingml/2006/main" noChangeAspect="1"/>
+            </wp:cNvGraphicFramePr>
+            <a:graphic xmlns:a="http://schemas.openxmlformats.org/drawingml/2006/main">
+              <a:graphicData uri="http://schemas.openxmlformats.org/drawingml/2006/picture">
+                <pic:pic xmlns:pic="http://schemas.openxmlformats.org/drawingml/2006/picture">
+                  <pic:nvPicPr>
+                    <pic:cNvPr id="1" name=""/>
+                    <pic:cNvPicPr/>
+                  </pic:nvPicPr>
+                  <pic:blipFill>
+                    <a:blip r:embed="rId17"/>
+                    <a:stretch>
+                      <a:fillRect/>
+                    </a:stretch>
+                  </pic:blipFill>
+                  <pic:spPr>
+                    <a:xfrm>
+                      <a:off x="0" y="0"/>
+                      <a:ext cx="2647950" cy="4095750"/>
+                    </a:xfrm>
+                    <a:prstGeom prst="rect">
+                      <a:avLst/>
+                    </a:prstGeom>
+                  </pic:spPr>
+                </pic:pic>
+              </a:graphicData>
+            </a:graphic>
+          </wp:inline>
+        </w:drawing>
+      </w:r>
+    </w:p>
+    <w:p>
+      <w:pPr>
+        <w:spacing w:after="0" w:line="360" w:lineRule="auto"/>
+        <w:jc w:val="center"/>
+        <w:outlineLvl w:val="0"/>
+        <w:rPr>
+          <w:rFonts w:ascii="Times New Roman" w:hAnsi="Times New Roman" w:cs="Times New Roman"/>
+          <w:bCs/>
+          <w:sz w:val="28"/>
+          <w:szCs w:val="28"/>
+        </w:rPr>
+      </w:pPr>
+      <w:r>
+        <w:rPr>
+          <w:rFonts w:ascii="Times New Roman" w:hAnsi="Times New Roman" w:cs="Times New Roman"/>
+          <w:bCs/>
+          <w:sz w:val="28"/>
+          <w:szCs w:val="28"/>
+        </w:rPr>
+        <w:t>Рисунок 10 – параметры эксперимента 5</w:t>
+      </w:r>
+    </w:p>
+    <w:p>
+      <w:pPr>
+        <w:spacing w:after="0" w:line="360" w:lineRule="auto"/>
+        <w:jc w:val="center"/>
+        <w:outlineLvl w:val="0"/>
+        <w:rPr>
+          <w:rFonts w:ascii="Times New Roman" w:hAnsi="Times New Roman" w:cs="Times New Roman"/>
+          <w:bCs/>
+          <w:sz w:val="28"/>
+          <w:szCs w:val="28"/>
+        </w:rPr>
+      </w:pPr>
+    </w:p>
+    <w:p>
+      <w:pPr>
+        <w:spacing w:after="0" w:line="360" w:lineRule="auto"/>
+        <w:jc w:val="both"/>
+        <w:outlineLvl w:val="0"/>
+        <w:rPr>
+          <w:rFonts w:ascii="Times New Roman" w:hAnsi="Times New Roman" w:cs="Times New Roman"/>
+          <w:bCs/>
+          <w:sz w:val="28"/>
+          <w:szCs w:val="28"/>
+        </w:rPr>
+      </w:pPr>
+    </w:p>
+    <w:p>
+      <w:pPr>
+        <w:spacing w:after="0" w:line="360" w:lineRule="auto"/>
+        <w:jc w:val="both"/>
+        <w:outlineLvl w:val="0"/>
+        <w:rPr>
+          <w:rFonts w:ascii="Times New Roman" w:hAnsi="Times New Roman" w:cs="Times New Roman"/>
+          <w:bCs/>
+          <w:sz w:val="28"/>
+          <w:szCs w:val="28"/>
+        </w:rPr>
+      </w:pPr>
+      <w:r>
+        <w:rPr>
+          <w:noProof/>
+        </w:rPr>
+        <w:lastRenderedPageBreak/>
+        <w:drawing>
+          <wp:inline distT="0" distB="0" distL="0" distR="0" wp14:anchorId="5500C918" wp14:editId="2B7D5EBA">
+            <wp:extent cx="5940425" cy="7310120"/>
+            <wp:effectExtent l="0" t="0" r="0" b="0"/>
+            <wp:docPr id="7" name="Рисунок 7"/>
+            <wp:cNvGraphicFramePr>
+              <a:graphicFrameLocks xmlns:a="http://schemas.openxmlformats.org/drawingml/2006/main" noChangeAspect="1"/>
+            </wp:cNvGraphicFramePr>
+            <a:graphic xmlns:a="http://schemas.openxmlformats.org/drawingml/2006/main">
+              <a:graphicData uri="http://schemas.openxmlformats.org/drawingml/2006/picture">
+                <pic:pic xmlns:pic="http://schemas.openxmlformats.org/drawingml/2006/picture">
+                  <pic:nvPicPr>
+                    <pic:cNvPr id="1" name=""/>
+                    <pic:cNvPicPr/>
+                  </pic:nvPicPr>
+                  <pic:blipFill>
+                    <a:blip r:embed="rId18"/>
+                    <a:stretch>
+                      <a:fillRect/>
+                    </a:stretch>
+                  </pic:blipFill>
+                  <pic:spPr>
+                    <a:xfrm>
+                      <a:off x="0" y="0"/>
+                      <a:ext cx="5940425" cy="7310120"/>
+                    </a:xfrm>
+                    <a:prstGeom prst="rect">
+                      <a:avLst/>
+                    </a:prstGeom>
+                  </pic:spPr>
+                </pic:pic>
+              </a:graphicData>
+            </a:graphic>
+          </wp:inline>
+        </w:drawing>
+      </w:r>
+    </w:p>
+    <w:p>
+      <w:pPr>
+        <w:spacing w:after="0" w:line="360" w:lineRule="auto"/>
+        <w:jc w:val="center"/>
+        <w:outlineLvl w:val="0"/>
+        <w:rPr>
+          <w:rFonts w:ascii="Times New Roman" w:hAnsi="Times New Roman" w:cs="Times New Roman"/>
+          <w:bCs/>
+          <w:sz w:val="28"/>
+          <w:szCs w:val="28"/>
+        </w:rPr>
+      </w:pPr>
+      <w:r>
+        <w:rPr>
+          <w:rFonts w:ascii="Times New Roman" w:hAnsi="Times New Roman" w:cs="Times New Roman"/>
+          <w:bCs/>
+          <w:sz w:val="28"/>
+          <w:szCs w:val="28"/>
+        </w:rPr>
+        <w:t>Рисунок 11 – параметры эксперимента 5.</w:t>
+      </w:r>
+    </w:p>
+    <w:p>
+      <w:pPr>
+        <w:spacing w:after="0" w:line="360" w:lineRule="auto"/>
+        <w:outlineLvl w:val="0"/>
+        <w:rPr>
+          <w:rFonts w:ascii="Times New Roman" w:hAnsi="Times New Roman" w:cs="Times New Roman"/>
+          <w:bCs/>
+          <w:sz w:val="28"/>
+          <w:szCs w:val="28"/>
+        </w:rPr>
+      </w:pPr>
+      <w:r>
+        <w:rPr>
+          <w:rFonts w:ascii="Times New Roman" w:hAnsi="Times New Roman" w:cs="Times New Roman"/>
+          <w:bCs/>
+          <w:sz w:val="28"/>
+          <w:szCs w:val="28"/>
+        </w:rPr>
+        <w:t>Уменьшив интервал между заданиями, мы получаем эффект бесконечной</w:t>
+      </w:r>
+      <w:bookmarkStart w:id="8" w:name="_GoBack"/>
+      <w:bookmarkEnd w:id="8"/>
+      <w:r>
+        <w:rPr>
+          <w:rFonts w:ascii="Times New Roman" w:hAnsi="Times New Roman" w:cs="Times New Roman"/>
+          <w:bCs/>
+          <w:sz w:val="28"/>
+          <w:szCs w:val="28"/>
+        </w:rPr>
+        <w:t xml:space="preserve"> очереди, т.е. количество задач в очередях ЭВМ постоянно увеличивается</w:t>
+      </w:r>
+      <w:r>
+        <w:rPr>
+          <w:rFonts w:ascii="Times New Roman" w:hAnsi="Times New Roman" w:cs="Times New Roman"/>
+          <w:bCs/>
+          <w:sz w:val="28"/>
+          <w:szCs w:val="28"/>
+        </w:rPr>
+        <w:t>.</w:t>
+      </w:r>
+    </w:p>
+    <w:p>
+      <w:pPr>
+        <w:spacing w:after="0" w:line="360" w:lineRule="auto"/>
+        <w:jc w:val="both"/>
+        <w:outlineLvl w:val="0"/>
+        <w:rPr>
+          <w:rFonts w:ascii="Times New Roman" w:hAnsi="Times New Roman" w:cs="Times New Roman"/>
+          <w:bCs/>
+          <w:sz w:val="28"/>
+          <w:szCs w:val="28"/>
+        </w:rPr>
+      </w:pPr>
+    </w:p>
+    <w:p>
+      <w:pPr>
         <w:pageBreakBefore/>
         <w:spacing w:after="0" w:line="360" w:lineRule="auto"/>
         <w:jc w:val="center"/>
@@ -10788,18 +11103,18 @@
           <w:color w:val="000000" w:themeColor="text1"/>
           <w:lang w:val="en-US"/>
         </w:rPr>
-        <w:t xml:space="preserve"> - " + </w:t>
-      </w:r>
-      <w:proofErr w:type="spellStart"/>
-      <w:r>
-        <w:rPr>
-          <w:rFonts w:ascii="Consolas" w:hAnsi="Consolas"/>
-          <w:b/>
-          <w:bCs/>
-          <w:color w:val="000000" w:themeColor="text1"/>
-          <w:lang w:val="en-US"/>
-        </w:rPr>
-        <w:t>Math.Round</w:t>
+        <w:t xml:space="preserve"> - " </w:t>
+      </w:r>
+      <w:proofErr w:type="spellStart"/>
+      <w:r>
+        <w:rPr>
+          <w:rFonts w:ascii="Consolas" w:hAnsi="Consolas"/>
+          <w:b/>
+          <w:bCs/>
+          <w:color w:val="000000" w:themeColor="text1"/>
+          <w:lang w:val="en-US"/>
+        </w:rPr>
+        <w:t>+ Math.Round</w:t>
       </w:r>
       <w:proofErr w:type="spellEnd"/>
       <w:r>
@@ -17466,6 +17781,7 @@
           <w:b/>
           <w:bCs/>
           <w:color w:val="000000" w:themeColor="text1"/>
+          <w:lang w:val="en-US"/>
         </w:rPr>
       </w:pPr>
       <w:r>
@@ -17484,6 +17800,7 @@
           <w:b/>
           <w:bCs/>
           <w:color w:val="000000" w:themeColor="text1"/>
+          <w:lang w:val="en-US"/>
         </w:rPr>
         <w:t>{</w:t>
       </w:r>
@@ -17497,14 +17814,16 @@
           <w:b/>
           <w:bCs/>
           <w:color w:val="000000" w:themeColor="text1"/>
-        </w:rPr>
-      </w:pPr>
-      <w:r>
-        <w:rPr>
-          <w:rFonts w:ascii="Consolas" w:hAnsi="Consolas"/>
-          <w:b/>
-          <w:bCs/>
-          <w:color w:val="000000" w:themeColor="text1"/>
+          <w:lang w:val="en-US"/>
+        </w:rPr>
+      </w:pPr>
+      <w:r>
+        <w:rPr>
+          <w:rFonts w:ascii="Consolas" w:hAnsi="Consolas"/>
+          <w:b/>
+          <w:bCs/>
+          <w:color w:val="000000" w:themeColor="text1"/>
+          <w:lang w:val="en-US"/>
         </w:rPr>
         <w:t xml:space="preserve">        </w:t>
       </w:r>
@@ -17524,6 +17843,7 @@
           <w:b/>
           <w:bCs/>
           <w:color w:val="000000" w:themeColor="text1"/>
+          <w:lang w:val="en-US"/>
         </w:rPr>
         <w:t xml:space="preserve"> </w:t>
       </w:r>
@@ -17543,6 +17863,7 @@
           <w:b/>
           <w:bCs/>
           <w:color w:val="000000" w:themeColor="text1"/>
+          <w:lang w:val="en-US"/>
         </w:rPr>
         <w:t xml:space="preserve"> = "";</w:t>
       </w:r>
@@ -17556,26 +17877,29 @@
           <w:b/>
           <w:bCs/>
           <w:color w:val="000000" w:themeColor="text1"/>
-        </w:rPr>
-      </w:pPr>
-    </w:p>
-    <w:p>
-      <w:pPr>
-        <w:pStyle w:val="HTML"/>
-        <w:shd w:val="clear" w:color="auto" w:fill="FFFFFF"/>
-        <w:rPr>
-          <w:rFonts w:ascii="Consolas" w:hAnsi="Consolas"/>
-          <w:b/>
-          <w:bCs/>
-          <w:color w:val="000000" w:themeColor="text1"/>
-        </w:rPr>
-      </w:pPr>
-      <w:r>
-        <w:rPr>
-          <w:rFonts w:ascii="Consolas" w:hAnsi="Consolas"/>
-          <w:b/>
-          <w:bCs/>
-          <w:color w:val="000000" w:themeColor="text1"/>
+          <w:lang w:val="en-US"/>
+        </w:rPr>
+      </w:pPr>
+    </w:p>
+    <w:p>
+      <w:pPr>
+        <w:pStyle w:val="HTML"/>
+        <w:shd w:val="clear" w:color="auto" w:fill="FFFFFF"/>
+        <w:rPr>
+          <w:rFonts w:ascii="Consolas" w:hAnsi="Consolas"/>
+          <w:b/>
+          <w:bCs/>
+          <w:color w:val="000000" w:themeColor="text1"/>
+          <w:lang w:val="en-US"/>
+        </w:rPr>
+      </w:pPr>
+      <w:r>
+        <w:rPr>
+          <w:rFonts w:ascii="Consolas" w:hAnsi="Consolas"/>
+          <w:b/>
+          <w:bCs/>
+          <w:color w:val="000000" w:themeColor="text1"/>
+          <w:lang w:val="en-US"/>
         </w:rPr>
         <w:t xml:space="preserve">        </w:t>
       </w:r>
@@ -17595,6 +17919,7 @@
           <w:b/>
           <w:bCs/>
           <w:color w:val="000000" w:themeColor="text1"/>
+          <w:lang w:val="en-US"/>
         </w:rPr>
         <w:t xml:space="preserve"> += "</w:t>
       </w:r>
@@ -17613,6 +17938,7 @@
           <w:b/>
           <w:bCs/>
           <w:color w:val="000000" w:themeColor="text1"/>
+          <w:lang w:val="en-US"/>
         </w:rPr>
         <w:t xml:space="preserve"> </w:t>
       </w:r>
@@ -17631,6 +17957,7 @@
           <w:b/>
           <w:bCs/>
           <w:color w:val="000000" w:themeColor="text1"/>
+          <w:lang w:val="en-US"/>
         </w:rPr>
         <w:t>: \</w:t>
       </w:r>
@@ -17650,6 +17977,7 @@
           <w:b/>
           <w:bCs/>
           <w:color w:val="000000" w:themeColor="text1"/>
+          <w:lang w:val="en-US"/>
         </w:rPr>
         <w:t>";</w:t>
       </w:r>
@@ -17672,6 +18000,7 @@
           <w:b/>
           <w:bCs/>
           <w:color w:val="000000" w:themeColor="text1"/>
+          <w:lang w:val="en-US"/>
         </w:rPr>
         <w:t xml:space="preserve">        </w:t>
       </w:r>
@@ -18694,8 +19023,8 @@
       </w:r>
     </w:p>
     <w:sectPr>
-      <w:footerReference w:type="default" r:id="rId17"/>
-      <w:footerReference w:type="first" r:id="rId18"/>
+      <w:footerReference w:type="default" r:id="rId19"/>
+      <w:footerReference w:type="first" r:id="rId20"/>
       <w:pgSz w:w="11906" w:h="16838"/>
       <w:pgMar w:top="1134" w:right="850" w:bottom="1134" w:left="1701" w:header="708" w:footer="708" w:gutter="0"/>
       <w:cols w:space="708"/>
@@ -18741,7 +19070,6 @@
         <w:docPartUnique/>
       </w:docPartObj>
     </w:sdtPr>
-    <w:sdtEndPr/>
     <w:sdtContent>
       <w:p>
         <w:pPr>
@@ -19886,6 +20214,7 @@
     <w:lsdException w:name="HTML Sample" w:semiHidden="1" w:unhideWhenUsed="1"/>
     <w:lsdException w:name="HTML Typewriter" w:semiHidden="1" w:unhideWhenUsed="1"/>
     <w:lsdException w:name="HTML Variable" w:semiHidden="1" w:unhideWhenUsed="1"/>
+    <w:lsdException w:name="Normal Table" w:semiHidden="1" w:unhideWhenUsed="1"/>
     <w:lsdException w:name="annotation subject" w:semiHidden="1" w:unhideWhenUsed="1"/>
     <w:lsdException w:name="No List" w:semiHidden="1" w:unhideWhenUsed="1"/>
     <w:lsdException w:name="Outline List 1" w:semiHidden="1" w:unhideWhenUsed="1"/>
@@ -19929,8 +20258,10 @@
     <w:lsdException w:name="Table Elegant" w:semiHidden="1" w:unhideWhenUsed="1"/>
     <w:lsdException w:name="Table Professional" w:semiHidden="1" w:unhideWhenUsed="1"/>
     <w:lsdException w:name="Table Subtle 1" w:semiHidden="1" w:unhideWhenUsed="1"/>
+    <w:lsdException w:name="Table Subtle 2" w:semiHidden="1" w:unhideWhenUsed="1"/>
     <w:lsdException w:name="Table Web 1" w:semiHidden="1" w:unhideWhenUsed="1"/>
     <w:lsdException w:name="Table Web 2" w:semiHidden="1" w:unhideWhenUsed="1"/>
+    <w:lsdException w:name="Table Web 3" w:semiHidden="1" w:unhideWhenUsed="1"/>
     <w:lsdException w:name="Balloon Text" w:semiHidden="1" w:unhideWhenUsed="1"/>
     <w:lsdException w:name="Table Grid" w:uiPriority="39"/>
     <w:lsdException w:name="Table Theme" w:semiHidden="1" w:unhideWhenUsed="1"/>
@@ -20157,7 +20488,7 @@
   <w:style w:type="paragraph" w:default="1" w:styleId="a">
     <w:name w:val="Normal"/>
     <w:qFormat/>
-    <w:rsid w:val="00177F5D"/>
+    <w:rsid w:val="005D0D9D"/>
   </w:style>
   <w:style w:type="paragraph" w:styleId="1">
     <w:name w:val="heading 1"/>
@@ -20697,7 +21028,7 @@
 </file>
 
 <file path=customXml/itemProps1.xml><?xml version="1.0" encoding="utf-8"?>
-<ds:datastoreItem xmlns:ds="http://schemas.openxmlformats.org/officeDocument/2006/customXml" ds:itemID="{14507A06-877E-4562-964A-EF04632F5F70}">
+<ds:datastoreItem xmlns:ds="http://schemas.openxmlformats.org/officeDocument/2006/customXml" ds:itemID="{4CA4B74A-D5D2-49A9-A225-E521280DC860}">
   <ds:schemaRefs>
     <ds:schemaRef ds:uri="http://schemas.openxmlformats.org/officeDocument/2006/bibliography"/>
   </ds:schemaRefs>

</xml_diff>

<commit_message>
Start adding new format formulas
</commit_message>
<xml_diff>
--- a/lab_6_prozorov.docx
+++ b/lab_6_prozorov.docx
@@ -1,6 +1,6 @@
 
 <file path=word/document.xml><?xml version="1.0" encoding="utf-8"?>
-<w:document xmlns:wpc="http://schemas.microsoft.com/office/word/2010/wordprocessingCanvas" xmlns:cx="http://schemas.microsoft.com/office/drawing/2014/chartex" xmlns:cx1="http://schemas.microsoft.com/office/drawing/2015/9/8/chartex" xmlns:cx2="http://schemas.microsoft.com/office/drawing/2015/10/21/chartex" xmlns:cx3="http://schemas.microsoft.com/office/drawing/2016/5/9/chartex" xmlns:cx4="http://schemas.microsoft.com/office/drawing/2016/5/10/chartex" xmlns:cx5="http://schemas.microsoft.com/office/drawing/2016/5/11/chartex" xmlns:cx6="http://schemas.microsoft.com/office/drawing/2016/5/12/chartex" xmlns:cx7="http://schemas.microsoft.com/office/drawing/2016/5/13/chartex" xmlns:cx8="http://schemas.microsoft.com/office/drawing/2016/5/14/chartex" xmlns:mc="http://schemas.openxmlformats.org/markup-compatibility/2006" xmlns:aink="http://schemas.microsoft.com/office/drawing/2016/ink" xmlns:am3d="http://schemas.microsoft.com/office/drawing/2017/model3d" xmlns:o="urn:schemas-microsoft-com:office:office" xmlns:r="http://schemas.openxmlformats.org/officeDocument/2006/relationships" xmlns:m="http://schemas.openxmlformats.org/officeDocument/2006/math" xmlns:v="urn:schemas-microsoft-com:vml" xmlns:wp14="http://schemas.microsoft.com/office/word/2010/wordprocessingDrawing" xmlns:wp="http://schemas.openxmlformats.org/drawingml/2006/wordprocessingDrawing" xmlns:w10="urn:schemas-microsoft-com:office:word" xmlns:w="http://schemas.openxmlformats.org/wordprocessingml/2006/main" xmlns:w14="http://schemas.microsoft.com/office/word/2010/wordml" xmlns:w15="http://schemas.microsoft.com/office/word/2012/wordml" xmlns:w16cex="http://schemas.microsoft.com/office/word/2018/wordml/cex" xmlns:w16cid="http://schemas.microsoft.com/office/word/2016/wordml/cid" xmlns:w16="http://schemas.microsoft.com/office/word/2018/wordml" xmlns:w16sdtdh="http://schemas.microsoft.com/office/word/2020/wordml/sdtdatahash" xmlns:w16se="http://schemas.microsoft.com/office/word/2015/wordml/symex" xmlns:wpg="http://schemas.microsoft.com/office/word/2010/wordprocessingGroup" xmlns:wpi="http://schemas.microsoft.com/office/word/2010/wordprocessingInk" xmlns:wne="http://schemas.microsoft.com/office/word/2006/wordml" xmlns:wps="http://schemas.microsoft.com/office/word/2010/wordprocessingShape" mc:Ignorable="w14 w15 w16se w16cid w16 w16cex w16sdtdh wp14">
+<w:document xmlns:wpc="http://schemas.microsoft.com/office/word/2010/wordprocessingCanvas" xmlns:cx="http://schemas.microsoft.com/office/drawing/2014/chartex" xmlns:cx1="http://schemas.microsoft.com/office/drawing/2015/9/8/chartex" xmlns:cx2="http://schemas.microsoft.com/office/drawing/2015/10/21/chartex" xmlns:cx3="http://schemas.microsoft.com/office/drawing/2016/5/9/chartex" xmlns:cx4="http://schemas.microsoft.com/office/drawing/2016/5/10/chartex" xmlns:cx5="http://schemas.microsoft.com/office/drawing/2016/5/11/chartex" xmlns:cx6="http://schemas.microsoft.com/office/drawing/2016/5/12/chartex" xmlns:cx7="http://schemas.microsoft.com/office/drawing/2016/5/13/chartex" xmlns:cx8="http://schemas.microsoft.com/office/drawing/2016/5/14/chartex" xmlns:mc="http://schemas.openxmlformats.org/markup-compatibility/2006" xmlns:aink="http://schemas.microsoft.com/office/drawing/2016/ink" xmlns:am3d="http://schemas.microsoft.com/office/drawing/2017/model3d" xmlns:o="urn:schemas-microsoft-com:office:office" xmlns:r="http://schemas.openxmlformats.org/officeDocument/2006/relationships" xmlns:m="http://schemas.openxmlformats.org/officeDocument/2006/math" xmlns:v="urn:schemas-microsoft-com:vml" xmlns:wp14="http://schemas.microsoft.com/office/word/2010/wordprocessingDrawing" xmlns:wp="http://schemas.openxmlformats.org/drawingml/2006/wordprocessingDrawing" xmlns:w10="urn:schemas-microsoft-com:office:word" xmlns:w="http://schemas.openxmlformats.org/wordprocessingml/2006/main" xmlns:w14="http://schemas.microsoft.com/office/word/2010/wordml" xmlns:w15="http://schemas.microsoft.com/office/word/2012/wordml" xmlns:w16cid="http://schemas.microsoft.com/office/word/2016/wordml/cid" xmlns:w16se="http://schemas.microsoft.com/office/word/2015/wordml/symex" xmlns:wpg="http://schemas.microsoft.com/office/word/2010/wordprocessingGroup" xmlns:wpi="http://schemas.microsoft.com/office/word/2010/wordprocessingInk" xmlns:wne="http://schemas.microsoft.com/office/word/2006/wordml" xmlns:wps="http://schemas.microsoft.com/office/word/2010/wordprocessingShape" mc:Ignorable="w14 w15 w16se w16cid wp14">
   <w:body>
     <w:p>
       <w:pPr>
@@ -3389,7 +3389,25 @@
           <w:sz w:val="28"/>
           <w:szCs w:val="28"/>
         </w:rPr>
-        <w:t xml:space="preserve">) объектов Computer в зависимости от вероятностей, заданных в настройках, и времени, заданного с помощью настроек. Затем вызывает метод </w:t>
+        <w:t xml:space="preserve">) объектов </w:t>
+      </w:r>
+      <w:proofErr w:type="spellStart"/>
+      <w:r>
+        <w:rPr>
+          <w:rFonts w:ascii="Times New Roman" w:hAnsi="Times New Roman" w:cs="Times New Roman"/>
+          <w:sz w:val="28"/>
+          <w:szCs w:val="28"/>
+        </w:rPr>
+        <w:t>Computer</w:t>
+      </w:r>
+      <w:proofErr w:type="spellEnd"/>
+      <w:r>
+        <w:rPr>
+          <w:rFonts w:ascii="Times New Roman" w:hAnsi="Times New Roman" w:cs="Times New Roman"/>
+          <w:sz w:val="28"/>
+          <w:szCs w:val="28"/>
+        </w:rPr>
+        <w:t xml:space="preserve"> в зависимости от вероятностей, заданных в настройках, и времени, заданного с помощью настроек. Затем вызывает метод </w:t>
       </w:r>
       <w:proofErr w:type="gramStart"/>
       <w:r>
@@ -3582,7 +3600,17 @@
           <w:sz w:val="28"/>
           <w:szCs w:val="28"/>
         </w:rPr>
-        <w:t>Таким образом, данная система реализует распределенную обработку задач между тремя компьютерами с заданными временными характеристиками.</w:t>
+        <w:t>Таким образом, данная система реализует распределенную обработку задач между тремя компью</w:t>
+      </w:r>
+      <w:bookmarkStart w:id="3" w:name="_GoBack"/>
+      <w:bookmarkEnd w:id="3"/>
+      <w:r>
+        <w:rPr>
+          <w:rFonts w:ascii="Times New Roman" w:hAnsi="Times New Roman" w:cs="Times New Roman"/>
+          <w:sz w:val="28"/>
+          <w:szCs w:val="28"/>
+        </w:rPr>
+        <w:t>терами с заданными временными характеристиками.</w:t>
       </w:r>
     </w:p>
     <w:p>
@@ -3596,7 +3624,6 @@
           <w:bCs/>
           <w:sz w:val="28"/>
           <w:szCs w:val="28"/>
-          <w:lang w:val="en-US"/>
         </w:rPr>
       </w:pPr>
       <w:r>
@@ -3657,13 +3684,35 @@
         </w:rPr>
       </w:pPr>
       <m:oMath>
-        <m:r>
-          <w:rPr>
-            <w:rFonts w:ascii="Cambria Math" w:hAnsi="Cambria Math"/>
-            <w:color w:val="000000" w:themeColor="text1"/>
-          </w:rPr>
-          <m:t>meanWorkTimeTask</m:t>
-        </m:r>
+        <m:sSub>
+          <m:sSubPr>
+            <m:ctrlPr>
+              <w:rPr>
+                <w:rFonts w:ascii="Cambria Math" w:hAnsi="Cambria Math"/>
+                <w:i/>
+                <w:color w:val="000000" w:themeColor="text1"/>
+              </w:rPr>
+            </m:ctrlPr>
+          </m:sSubPr>
+          <m:e>
+            <m:r>
+              <w:rPr>
+                <w:rFonts w:ascii="Cambria Math" w:hAnsi="Cambria Math"/>
+                <w:color w:val="000000" w:themeColor="text1"/>
+              </w:rPr>
+              <m:t>L</m:t>
+            </m:r>
+          </m:e>
+          <m:sub>
+            <m:r>
+              <w:rPr>
+                <w:rFonts w:ascii="Cambria Math" w:hAnsi="Cambria Math"/>
+                <w:color w:val="000000" w:themeColor="text1"/>
+              </w:rPr>
+              <m:t>оч</m:t>
+            </m:r>
+          </m:sub>
+        </m:sSub>
         <m:r>
           <w:rPr>
             <w:rFonts w:ascii="Cambria Math" w:hAnsi="Cambria Math"/>
@@ -3682,26 +3731,159 @@
             </m:ctrlPr>
           </m:fPr>
           <m:num>
-            <w:bookmarkStart w:id="3" w:name="_Hlk132226568"/>
-            <m:r>
-              <w:rPr>
-                <w:rFonts w:ascii="Cambria Math" w:hAnsi="Cambria Math"/>
-                <w:color w:val="000000" w:themeColor="text1"/>
-              </w:rPr>
-              <m:t>workTime</m:t>
-            </m:r>
-            <w:bookmarkEnd w:id="3"/>
+            <m:sSup>
+              <m:sSupPr>
+                <m:ctrlPr>
+                  <w:rPr>
+                    <w:rFonts w:ascii="Cambria Math" w:hAnsi="Cambria Math"/>
+                    <w:i/>
+                    <w:color w:val="000000" w:themeColor="text1"/>
+                  </w:rPr>
+                </m:ctrlPr>
+              </m:sSupPr>
+              <m:e>
+                <m:r>
+                  <w:rPr>
+                    <w:rFonts w:ascii="Cambria Math" w:hAnsi="Cambria Math"/>
+                    <w:color w:val="000000" w:themeColor="text1"/>
+                  </w:rPr>
+                  <m:t>p</m:t>
+                </m:r>
+              </m:e>
+              <m:sup>
+                <m:r>
+                  <w:rPr>
+                    <w:rFonts w:ascii="Cambria Math" w:hAnsi="Cambria Math"/>
+                    <w:color w:val="000000" w:themeColor="text1"/>
+                  </w:rPr>
+                  <m:t>n+1</m:t>
+                </m:r>
+              </m:sup>
+            </m:sSup>
           </m:num>
           <m:den>
             <m:r>
               <w:rPr>
                 <w:rFonts w:ascii="Cambria Math" w:hAnsi="Cambria Math"/>
                 <w:color w:val="000000" w:themeColor="text1"/>
+                <w:lang w:val="en-US"/>
               </w:rPr>
-              <m:t>completedTaskCount</m:t>
+              <m:t>nn</m:t>
             </m:r>
+            <m:r>
+              <w:rPr>
+                <w:rFonts w:ascii="Cambria Math" w:hAnsi="Cambria Math"/>
+                <w:color w:val="000000" w:themeColor="text1"/>
+              </w:rPr>
+              <m:t xml:space="preserve">! </m:t>
+            </m:r>
+            <m:sSup>
+              <m:sSupPr>
+                <m:ctrlPr>
+                  <w:rPr>
+                    <w:rFonts w:ascii="Cambria Math" w:hAnsi="Cambria Math"/>
+                    <w:i/>
+                    <w:color w:val="000000" w:themeColor="text1"/>
+                    <w:lang w:val="en-US"/>
+                  </w:rPr>
+                </m:ctrlPr>
+              </m:sSupPr>
+              <m:e>
+                <m:d>
+                  <m:dPr>
+                    <m:ctrlPr>
+                      <w:rPr>
+                        <w:rFonts w:ascii="Cambria Math" w:hAnsi="Cambria Math"/>
+                        <w:i/>
+                        <w:color w:val="000000" w:themeColor="text1"/>
+                        <w:lang w:val="en-US"/>
+                      </w:rPr>
+                    </m:ctrlPr>
+                  </m:dPr>
+                  <m:e>
+                    <m:r>
+                      <w:rPr>
+                        <w:rFonts w:ascii="Cambria Math" w:hAnsi="Cambria Math"/>
+                        <w:color w:val="000000" w:themeColor="text1"/>
+                      </w:rPr>
+                      <m:t>1-</m:t>
+                    </m:r>
+                    <m:f>
+                      <m:fPr>
+                        <m:ctrlPr>
+                          <w:rPr>
+                            <w:rFonts w:ascii="Cambria Math" w:hAnsi="Cambria Math"/>
+                            <w:i/>
+                            <w:color w:val="000000" w:themeColor="text1"/>
+                            <w:lang w:val="en-US"/>
+                          </w:rPr>
+                        </m:ctrlPr>
+                      </m:fPr>
+                      <m:num>
+                        <m:r>
+                          <w:rPr>
+                            <w:rFonts w:ascii="Cambria Math" w:hAnsi="Cambria Math"/>
+                            <w:color w:val="000000" w:themeColor="text1"/>
+                            <w:lang w:val="en-US"/>
+                          </w:rPr>
+                          <m:t>p</m:t>
+                        </m:r>
+                      </m:num>
+                      <m:den>
+                        <m:r>
+                          <w:rPr>
+                            <w:rFonts w:ascii="Cambria Math" w:hAnsi="Cambria Math"/>
+                            <w:color w:val="000000" w:themeColor="text1"/>
+                            <w:lang w:val="en-US"/>
+                          </w:rPr>
+                          <m:t>n</m:t>
+                        </m:r>
+                      </m:den>
+                    </m:f>
+                  </m:e>
+                </m:d>
+              </m:e>
+              <m:sup>
+                <m:r>
+                  <w:rPr>
+                    <w:rFonts w:ascii="Cambria Math" w:hAnsi="Cambria Math"/>
+                    <w:color w:val="000000" w:themeColor="text1"/>
+                  </w:rPr>
+                  <m:t>2</m:t>
+                </m:r>
+              </m:sup>
+            </m:sSup>
           </m:den>
         </m:f>
+        <m:sSub>
+          <m:sSubPr>
+            <m:ctrlPr>
+              <w:rPr>
+                <w:rFonts w:ascii="Cambria Math" w:hAnsi="Cambria Math"/>
+                <w:i/>
+                <w:color w:val="000000" w:themeColor="text1"/>
+              </w:rPr>
+            </m:ctrlPr>
+          </m:sSubPr>
+          <m:e>
+            <m:r>
+              <w:rPr>
+                <w:rFonts w:ascii="Cambria Math" w:hAnsi="Cambria Math"/>
+                <w:color w:val="000000" w:themeColor="text1"/>
+              </w:rPr>
+              <m:t>p</m:t>
+            </m:r>
+          </m:e>
+          <m:sub>
+            <m:r>
+              <w:rPr>
+                <w:rFonts w:ascii="Cambria Math" w:hAnsi="Cambria Math"/>
+                <w:color w:val="000000" w:themeColor="text1"/>
+              </w:rPr>
+              <m:t>c</m:t>
+            </m:r>
+          </m:sub>
+        </m:sSub>
       </m:oMath>
       <w:r>
         <w:rPr>
@@ -3781,7 +3963,6 @@
         <w:rPr>
           <w:rFonts w:eastAsiaTheme="minorEastAsia"/>
           <w:color w:val="000000" w:themeColor="text1"/>
-          <w:lang w:val="en-US"/>
         </w:rPr>
       </w:pPr>
       <m:oMath>
@@ -3790,14 +3971,7 @@
             <w:rFonts w:ascii="Cambria Math" w:hAnsi="Cambria Math"/>
             <w:color w:val="000000" w:themeColor="text1"/>
           </w:rPr>
-          <m:t>workTime</m:t>
-        </m:r>
-        <m:r>
-          <w:rPr>
-            <w:rFonts w:ascii="Cambria Math" w:hAnsi="Cambria Math"/>
-            <w:color w:val="000000" w:themeColor="text1"/>
-          </w:rPr>
-          <m:t xml:space="preserve"> </m:t>
+          <m:t xml:space="preserve">workTime </m:t>
         </m:r>
       </m:oMath>
       <w:r>
@@ -3818,7 +3992,6 @@
         <w:rPr>
           <w:rFonts w:eastAsiaTheme="minorEastAsia"/>
           <w:color w:val="000000" w:themeColor="text1"/>
-          <w:lang w:val="en-US"/>
         </w:rPr>
         <w:t>,</w:t>
       </w:r>
@@ -4044,14 +4217,7 @@
             <w:rFonts w:ascii="Cambria Math" w:hAnsi="Cambria Math"/>
             <w:color w:val="000000" w:themeColor="text1"/>
           </w:rPr>
-          <m:t>workTime</m:t>
-        </m:r>
-        <m:r>
-          <w:rPr>
-            <w:rFonts w:ascii="Cambria Math" w:hAnsi="Cambria Math"/>
-            <w:color w:val="000000" w:themeColor="text1"/>
-          </w:rPr>
-          <m:t xml:space="preserve"> </m:t>
+          <m:t xml:space="preserve">workTime </m:t>
         </m:r>
       </m:oMath>
       <w:r>
@@ -4091,14 +4257,7 @@
             <w:rFonts w:ascii="Cambria Math" w:hAnsi="Cambria Math"/>
             <w:color w:val="000000" w:themeColor="text1"/>
           </w:rPr>
-          <m:t>downTime</m:t>
-        </m:r>
-        <m:r>
-          <w:rPr>
-            <w:rFonts w:ascii="Cambria Math" w:hAnsi="Cambria Math"/>
-            <w:color w:val="000000" w:themeColor="text1"/>
-          </w:rPr>
-          <m:t xml:space="preserve"> </m:t>
+          <m:t xml:space="preserve">downTime </m:t>
         </m:r>
       </m:oMath>
       <w:r>
@@ -4304,14 +4463,7 @@
             <w:rFonts w:ascii="Cambria Math" w:hAnsi="Cambria Math"/>
             <w:color w:val="000000" w:themeColor="text1"/>
           </w:rPr>
-          <m:t>workTime</m:t>
-        </m:r>
-        <m:r>
-          <w:rPr>
-            <w:rFonts w:ascii="Cambria Math" w:hAnsi="Cambria Math"/>
-            <w:color w:val="000000" w:themeColor="text1"/>
-          </w:rPr>
-          <m:t xml:space="preserve"> </m:t>
+          <m:t xml:space="preserve">workTime </m:t>
         </m:r>
       </m:oMath>
       <w:r>
@@ -4351,14 +4503,7 @@
             <w:rFonts w:ascii="Cambria Math" w:hAnsi="Cambria Math"/>
             <w:color w:val="000000" w:themeColor="text1"/>
           </w:rPr>
-          <m:t>downTime</m:t>
-        </m:r>
-        <m:r>
-          <w:rPr>
-            <w:rFonts w:ascii="Cambria Math" w:hAnsi="Cambria Math"/>
-            <w:color w:val="000000" w:themeColor="text1"/>
-          </w:rPr>
-          <m:t xml:space="preserve"> </m:t>
+          <m:t xml:space="preserve">downTime </m:t>
         </m:r>
       </m:oMath>
       <w:r>
@@ -20101,7 +20246,7 @@
 </file>
 
 <file path=word/endnotes.xml><?xml version="1.0" encoding="utf-8"?>
-<w:endnotes xmlns:wpc="http://schemas.microsoft.com/office/word/2010/wordprocessingCanvas" xmlns:cx="http://schemas.microsoft.com/office/drawing/2014/chartex" xmlns:cx1="http://schemas.microsoft.com/office/drawing/2015/9/8/chartex" xmlns:cx2="http://schemas.microsoft.com/office/drawing/2015/10/21/chartex" xmlns:cx3="http://schemas.microsoft.com/office/drawing/2016/5/9/chartex" xmlns:cx4="http://schemas.microsoft.com/office/drawing/2016/5/10/chartex" xmlns:cx5="http://schemas.microsoft.com/office/drawing/2016/5/11/chartex" xmlns:cx6="http://schemas.microsoft.com/office/drawing/2016/5/12/chartex" xmlns:cx7="http://schemas.microsoft.com/office/drawing/2016/5/13/chartex" xmlns:cx8="http://schemas.microsoft.com/office/drawing/2016/5/14/chartex" xmlns:mc="http://schemas.openxmlformats.org/markup-compatibility/2006" xmlns:aink="http://schemas.microsoft.com/office/drawing/2016/ink" xmlns:am3d="http://schemas.microsoft.com/office/drawing/2017/model3d" xmlns:o="urn:schemas-microsoft-com:office:office" xmlns:r="http://schemas.openxmlformats.org/officeDocument/2006/relationships" xmlns:m="http://schemas.openxmlformats.org/officeDocument/2006/math" xmlns:v="urn:schemas-microsoft-com:vml" xmlns:wp14="http://schemas.microsoft.com/office/word/2010/wordprocessingDrawing" xmlns:wp="http://schemas.openxmlformats.org/drawingml/2006/wordprocessingDrawing" xmlns:w10="urn:schemas-microsoft-com:office:word" xmlns:w="http://schemas.openxmlformats.org/wordprocessingml/2006/main" xmlns:w14="http://schemas.microsoft.com/office/word/2010/wordml" xmlns:w15="http://schemas.microsoft.com/office/word/2012/wordml" xmlns:w16cex="http://schemas.microsoft.com/office/word/2018/wordml/cex" xmlns:w16cid="http://schemas.microsoft.com/office/word/2016/wordml/cid" xmlns:w16="http://schemas.microsoft.com/office/word/2018/wordml" xmlns:w16sdtdh="http://schemas.microsoft.com/office/word/2020/wordml/sdtdatahash" xmlns:w16se="http://schemas.microsoft.com/office/word/2015/wordml/symex" xmlns:wpg="http://schemas.microsoft.com/office/word/2010/wordprocessingGroup" xmlns:wpi="http://schemas.microsoft.com/office/word/2010/wordprocessingInk" xmlns:wne="http://schemas.microsoft.com/office/word/2006/wordml" xmlns:wps="http://schemas.microsoft.com/office/word/2010/wordprocessingShape" mc:Ignorable="w14 w15 w16se w16cid w16 w16cex w16sdtdh wp14">
+<w:endnotes xmlns:wpc="http://schemas.microsoft.com/office/word/2010/wordprocessingCanvas" xmlns:cx="http://schemas.microsoft.com/office/drawing/2014/chartex" xmlns:cx1="http://schemas.microsoft.com/office/drawing/2015/9/8/chartex" xmlns:cx2="http://schemas.microsoft.com/office/drawing/2015/10/21/chartex" xmlns:cx3="http://schemas.microsoft.com/office/drawing/2016/5/9/chartex" xmlns:cx4="http://schemas.microsoft.com/office/drawing/2016/5/10/chartex" xmlns:cx5="http://schemas.microsoft.com/office/drawing/2016/5/11/chartex" xmlns:cx6="http://schemas.microsoft.com/office/drawing/2016/5/12/chartex" xmlns:cx7="http://schemas.microsoft.com/office/drawing/2016/5/13/chartex" xmlns:cx8="http://schemas.microsoft.com/office/drawing/2016/5/14/chartex" xmlns:mc="http://schemas.openxmlformats.org/markup-compatibility/2006" xmlns:aink="http://schemas.microsoft.com/office/drawing/2016/ink" xmlns:am3d="http://schemas.microsoft.com/office/drawing/2017/model3d" xmlns:o="urn:schemas-microsoft-com:office:office" xmlns:r="http://schemas.openxmlformats.org/officeDocument/2006/relationships" xmlns:m="http://schemas.openxmlformats.org/officeDocument/2006/math" xmlns:v="urn:schemas-microsoft-com:vml" xmlns:wp14="http://schemas.microsoft.com/office/word/2010/wordprocessingDrawing" xmlns:wp="http://schemas.openxmlformats.org/drawingml/2006/wordprocessingDrawing" xmlns:w10="urn:schemas-microsoft-com:office:word" xmlns:w="http://schemas.openxmlformats.org/wordprocessingml/2006/main" xmlns:w14="http://schemas.microsoft.com/office/word/2010/wordml" xmlns:w15="http://schemas.microsoft.com/office/word/2012/wordml" xmlns:w16cid="http://schemas.microsoft.com/office/word/2016/wordml/cid" xmlns:w16se="http://schemas.microsoft.com/office/word/2015/wordml/symex" xmlns:wpg="http://schemas.microsoft.com/office/word/2010/wordprocessingGroup" xmlns:wpi="http://schemas.microsoft.com/office/word/2010/wordprocessingInk" xmlns:wne="http://schemas.microsoft.com/office/word/2006/wordml" xmlns:wps="http://schemas.microsoft.com/office/word/2010/wordprocessingShape" mc:Ignorable="w14 w15 w16se w16cid wp14">
   <w:endnote w:type="separator" w:id="-1">
     <w:p>
       <w:pPr>
@@ -20126,7 +20271,7 @@
 </file>
 
 <file path=word/footer1.xml><?xml version="1.0" encoding="utf-8"?>
-<w:ftr xmlns:wpc="http://schemas.microsoft.com/office/word/2010/wordprocessingCanvas" xmlns:cx="http://schemas.microsoft.com/office/drawing/2014/chartex" xmlns:cx1="http://schemas.microsoft.com/office/drawing/2015/9/8/chartex" xmlns:cx2="http://schemas.microsoft.com/office/drawing/2015/10/21/chartex" xmlns:cx3="http://schemas.microsoft.com/office/drawing/2016/5/9/chartex" xmlns:cx4="http://schemas.microsoft.com/office/drawing/2016/5/10/chartex" xmlns:cx5="http://schemas.microsoft.com/office/drawing/2016/5/11/chartex" xmlns:cx6="http://schemas.microsoft.com/office/drawing/2016/5/12/chartex" xmlns:cx7="http://schemas.microsoft.com/office/drawing/2016/5/13/chartex" xmlns:cx8="http://schemas.microsoft.com/office/drawing/2016/5/14/chartex" xmlns:mc="http://schemas.openxmlformats.org/markup-compatibility/2006" xmlns:aink="http://schemas.microsoft.com/office/drawing/2016/ink" xmlns:am3d="http://schemas.microsoft.com/office/drawing/2017/model3d" xmlns:o="urn:schemas-microsoft-com:office:office" xmlns:r="http://schemas.openxmlformats.org/officeDocument/2006/relationships" xmlns:m="http://schemas.openxmlformats.org/officeDocument/2006/math" xmlns:v="urn:schemas-microsoft-com:vml" xmlns:wp14="http://schemas.microsoft.com/office/word/2010/wordprocessingDrawing" xmlns:wp="http://schemas.openxmlformats.org/drawingml/2006/wordprocessingDrawing" xmlns:w10="urn:schemas-microsoft-com:office:word" xmlns:w="http://schemas.openxmlformats.org/wordprocessingml/2006/main" xmlns:w14="http://schemas.microsoft.com/office/word/2010/wordml" xmlns:w15="http://schemas.microsoft.com/office/word/2012/wordml" xmlns:w16cex="http://schemas.microsoft.com/office/word/2018/wordml/cex" xmlns:w16cid="http://schemas.microsoft.com/office/word/2016/wordml/cid" xmlns:w16="http://schemas.microsoft.com/office/word/2018/wordml" xmlns:w16sdtdh="http://schemas.microsoft.com/office/word/2020/wordml/sdtdatahash" xmlns:w16se="http://schemas.microsoft.com/office/word/2015/wordml/symex" xmlns:wpg="http://schemas.microsoft.com/office/word/2010/wordprocessingGroup" xmlns:wpi="http://schemas.microsoft.com/office/word/2010/wordprocessingInk" xmlns:wne="http://schemas.microsoft.com/office/word/2006/wordml" xmlns:wps="http://schemas.microsoft.com/office/word/2010/wordprocessingShape" mc:Ignorable="w14 w15 w16se w16cid w16 w16cex w16sdtdh wp14">
+<w:ftr xmlns:wpc="http://schemas.microsoft.com/office/word/2010/wordprocessingCanvas" xmlns:cx="http://schemas.microsoft.com/office/drawing/2014/chartex" xmlns:cx1="http://schemas.microsoft.com/office/drawing/2015/9/8/chartex" xmlns:cx2="http://schemas.microsoft.com/office/drawing/2015/10/21/chartex" xmlns:cx3="http://schemas.microsoft.com/office/drawing/2016/5/9/chartex" xmlns:cx4="http://schemas.microsoft.com/office/drawing/2016/5/10/chartex" xmlns:cx5="http://schemas.microsoft.com/office/drawing/2016/5/11/chartex" xmlns:cx6="http://schemas.microsoft.com/office/drawing/2016/5/12/chartex" xmlns:cx7="http://schemas.microsoft.com/office/drawing/2016/5/13/chartex" xmlns:cx8="http://schemas.microsoft.com/office/drawing/2016/5/14/chartex" xmlns:mc="http://schemas.openxmlformats.org/markup-compatibility/2006" xmlns:aink="http://schemas.microsoft.com/office/drawing/2016/ink" xmlns:am3d="http://schemas.microsoft.com/office/drawing/2017/model3d" xmlns:o="urn:schemas-microsoft-com:office:office" xmlns:r="http://schemas.openxmlformats.org/officeDocument/2006/relationships" xmlns:m="http://schemas.openxmlformats.org/officeDocument/2006/math" xmlns:v="urn:schemas-microsoft-com:vml" xmlns:wp14="http://schemas.microsoft.com/office/word/2010/wordprocessingDrawing" xmlns:wp="http://schemas.openxmlformats.org/drawingml/2006/wordprocessingDrawing" xmlns:w10="urn:schemas-microsoft-com:office:word" xmlns:w="http://schemas.openxmlformats.org/wordprocessingml/2006/main" xmlns:w14="http://schemas.microsoft.com/office/word/2010/wordml" xmlns:w15="http://schemas.microsoft.com/office/word/2012/wordml" xmlns:w16cid="http://schemas.microsoft.com/office/word/2016/wordml/cid" xmlns:w16se="http://schemas.microsoft.com/office/word/2015/wordml/symex" xmlns:wpg="http://schemas.microsoft.com/office/word/2010/wordprocessingGroup" xmlns:wpi="http://schemas.microsoft.com/office/word/2010/wordprocessingInk" xmlns:wne="http://schemas.microsoft.com/office/word/2006/wordml" xmlns:wps="http://schemas.microsoft.com/office/word/2010/wordprocessingShape" mc:Ignorable="w14 w15 w16se w16cid wp14">
   <w:sdt>
     <w:sdtPr>
       <w:id w:val="2045162935"/>
@@ -20190,7 +20335,7 @@
 </file>
 
 <file path=word/footer2.xml><?xml version="1.0" encoding="utf-8"?>
-<w:ftr xmlns:wpc="http://schemas.microsoft.com/office/word/2010/wordprocessingCanvas" xmlns:cx="http://schemas.microsoft.com/office/drawing/2014/chartex" xmlns:cx1="http://schemas.microsoft.com/office/drawing/2015/9/8/chartex" xmlns:cx2="http://schemas.microsoft.com/office/drawing/2015/10/21/chartex" xmlns:cx3="http://schemas.microsoft.com/office/drawing/2016/5/9/chartex" xmlns:cx4="http://schemas.microsoft.com/office/drawing/2016/5/10/chartex" xmlns:cx5="http://schemas.microsoft.com/office/drawing/2016/5/11/chartex" xmlns:cx6="http://schemas.microsoft.com/office/drawing/2016/5/12/chartex" xmlns:cx7="http://schemas.microsoft.com/office/drawing/2016/5/13/chartex" xmlns:cx8="http://schemas.microsoft.com/office/drawing/2016/5/14/chartex" xmlns:mc="http://schemas.openxmlformats.org/markup-compatibility/2006" xmlns:aink="http://schemas.microsoft.com/office/drawing/2016/ink" xmlns:am3d="http://schemas.microsoft.com/office/drawing/2017/model3d" xmlns:o="urn:schemas-microsoft-com:office:office" xmlns:r="http://schemas.openxmlformats.org/officeDocument/2006/relationships" xmlns:m="http://schemas.openxmlformats.org/officeDocument/2006/math" xmlns:v="urn:schemas-microsoft-com:vml" xmlns:wp14="http://schemas.microsoft.com/office/word/2010/wordprocessingDrawing" xmlns:wp="http://schemas.openxmlformats.org/drawingml/2006/wordprocessingDrawing" xmlns:w10="urn:schemas-microsoft-com:office:word" xmlns:w="http://schemas.openxmlformats.org/wordprocessingml/2006/main" xmlns:w14="http://schemas.microsoft.com/office/word/2010/wordml" xmlns:w15="http://schemas.microsoft.com/office/word/2012/wordml" xmlns:w16cex="http://schemas.microsoft.com/office/word/2018/wordml/cex" xmlns:w16cid="http://schemas.microsoft.com/office/word/2016/wordml/cid" xmlns:w16="http://schemas.microsoft.com/office/word/2018/wordml" xmlns:w16sdtdh="http://schemas.microsoft.com/office/word/2020/wordml/sdtdatahash" xmlns:w16se="http://schemas.microsoft.com/office/word/2015/wordml/symex" xmlns:wpg="http://schemas.microsoft.com/office/word/2010/wordprocessingGroup" xmlns:wpi="http://schemas.microsoft.com/office/word/2010/wordprocessingInk" xmlns:wne="http://schemas.microsoft.com/office/word/2006/wordml" xmlns:wps="http://schemas.microsoft.com/office/word/2010/wordprocessingShape" mc:Ignorable="w14 w15 w16se w16cid w16 w16cex w16sdtdh wp14">
+<w:ftr xmlns:wpc="http://schemas.microsoft.com/office/word/2010/wordprocessingCanvas" xmlns:cx="http://schemas.microsoft.com/office/drawing/2014/chartex" xmlns:cx1="http://schemas.microsoft.com/office/drawing/2015/9/8/chartex" xmlns:cx2="http://schemas.microsoft.com/office/drawing/2015/10/21/chartex" xmlns:cx3="http://schemas.microsoft.com/office/drawing/2016/5/9/chartex" xmlns:cx4="http://schemas.microsoft.com/office/drawing/2016/5/10/chartex" xmlns:cx5="http://schemas.microsoft.com/office/drawing/2016/5/11/chartex" xmlns:cx6="http://schemas.microsoft.com/office/drawing/2016/5/12/chartex" xmlns:cx7="http://schemas.microsoft.com/office/drawing/2016/5/13/chartex" xmlns:cx8="http://schemas.microsoft.com/office/drawing/2016/5/14/chartex" xmlns:mc="http://schemas.openxmlformats.org/markup-compatibility/2006" xmlns:aink="http://schemas.microsoft.com/office/drawing/2016/ink" xmlns:am3d="http://schemas.microsoft.com/office/drawing/2017/model3d" xmlns:o="urn:schemas-microsoft-com:office:office" xmlns:r="http://schemas.openxmlformats.org/officeDocument/2006/relationships" xmlns:m="http://schemas.openxmlformats.org/officeDocument/2006/math" xmlns:v="urn:schemas-microsoft-com:vml" xmlns:wp14="http://schemas.microsoft.com/office/word/2010/wordprocessingDrawing" xmlns:wp="http://schemas.openxmlformats.org/drawingml/2006/wordprocessingDrawing" xmlns:w10="urn:schemas-microsoft-com:office:word" xmlns:w="http://schemas.openxmlformats.org/wordprocessingml/2006/main" xmlns:w14="http://schemas.microsoft.com/office/word/2010/wordml" xmlns:w15="http://schemas.microsoft.com/office/word/2012/wordml" xmlns:w16cid="http://schemas.microsoft.com/office/word/2016/wordml/cid" xmlns:w16se="http://schemas.microsoft.com/office/word/2015/wordml/symex" xmlns:wpg="http://schemas.microsoft.com/office/word/2010/wordprocessingGroup" xmlns:wpi="http://schemas.microsoft.com/office/word/2010/wordprocessingInk" xmlns:wne="http://schemas.microsoft.com/office/word/2006/wordml" xmlns:wps="http://schemas.microsoft.com/office/word/2010/wordprocessingShape" mc:Ignorable="w14 w15 w16se w16cid wp14">
   <w:p>
     <w:pPr>
       <w:pStyle w:val="a5"/>
@@ -20241,7 +20386,7 @@
 </file>
 
 <file path=word/footnotes.xml><?xml version="1.0" encoding="utf-8"?>
-<w:footnotes xmlns:wpc="http://schemas.microsoft.com/office/word/2010/wordprocessingCanvas" xmlns:cx="http://schemas.microsoft.com/office/drawing/2014/chartex" xmlns:cx1="http://schemas.microsoft.com/office/drawing/2015/9/8/chartex" xmlns:cx2="http://schemas.microsoft.com/office/drawing/2015/10/21/chartex" xmlns:cx3="http://schemas.microsoft.com/office/drawing/2016/5/9/chartex" xmlns:cx4="http://schemas.microsoft.com/office/drawing/2016/5/10/chartex" xmlns:cx5="http://schemas.microsoft.com/office/drawing/2016/5/11/chartex" xmlns:cx6="http://schemas.microsoft.com/office/drawing/2016/5/12/chartex" xmlns:cx7="http://schemas.microsoft.com/office/drawing/2016/5/13/chartex" xmlns:cx8="http://schemas.microsoft.com/office/drawing/2016/5/14/chartex" xmlns:mc="http://schemas.openxmlformats.org/markup-compatibility/2006" xmlns:aink="http://schemas.microsoft.com/office/drawing/2016/ink" xmlns:am3d="http://schemas.microsoft.com/office/drawing/2017/model3d" xmlns:o="urn:schemas-microsoft-com:office:office" xmlns:r="http://schemas.openxmlformats.org/officeDocument/2006/relationships" xmlns:m="http://schemas.openxmlformats.org/officeDocument/2006/math" xmlns:v="urn:schemas-microsoft-com:vml" xmlns:wp14="http://schemas.microsoft.com/office/word/2010/wordprocessingDrawing" xmlns:wp="http://schemas.openxmlformats.org/drawingml/2006/wordprocessingDrawing" xmlns:w10="urn:schemas-microsoft-com:office:word" xmlns:w="http://schemas.openxmlformats.org/wordprocessingml/2006/main" xmlns:w14="http://schemas.microsoft.com/office/word/2010/wordml" xmlns:w15="http://schemas.microsoft.com/office/word/2012/wordml" xmlns:w16cex="http://schemas.microsoft.com/office/word/2018/wordml/cex" xmlns:w16cid="http://schemas.microsoft.com/office/word/2016/wordml/cid" xmlns:w16="http://schemas.microsoft.com/office/word/2018/wordml" xmlns:w16sdtdh="http://schemas.microsoft.com/office/word/2020/wordml/sdtdatahash" xmlns:w16se="http://schemas.microsoft.com/office/word/2015/wordml/symex" xmlns:wpg="http://schemas.microsoft.com/office/word/2010/wordprocessingGroup" xmlns:wpi="http://schemas.microsoft.com/office/word/2010/wordprocessingInk" xmlns:wne="http://schemas.microsoft.com/office/word/2006/wordml" xmlns:wps="http://schemas.microsoft.com/office/word/2010/wordprocessingShape" mc:Ignorable="w14 w15 w16se w16cid w16 w16cex w16sdtdh wp14">
+<w:footnotes xmlns:wpc="http://schemas.microsoft.com/office/word/2010/wordprocessingCanvas" xmlns:cx="http://schemas.microsoft.com/office/drawing/2014/chartex" xmlns:cx1="http://schemas.microsoft.com/office/drawing/2015/9/8/chartex" xmlns:cx2="http://schemas.microsoft.com/office/drawing/2015/10/21/chartex" xmlns:cx3="http://schemas.microsoft.com/office/drawing/2016/5/9/chartex" xmlns:cx4="http://schemas.microsoft.com/office/drawing/2016/5/10/chartex" xmlns:cx5="http://schemas.microsoft.com/office/drawing/2016/5/11/chartex" xmlns:cx6="http://schemas.microsoft.com/office/drawing/2016/5/12/chartex" xmlns:cx7="http://schemas.microsoft.com/office/drawing/2016/5/13/chartex" xmlns:cx8="http://schemas.microsoft.com/office/drawing/2016/5/14/chartex" xmlns:mc="http://schemas.openxmlformats.org/markup-compatibility/2006" xmlns:aink="http://schemas.microsoft.com/office/drawing/2016/ink" xmlns:am3d="http://schemas.microsoft.com/office/drawing/2017/model3d" xmlns:o="urn:schemas-microsoft-com:office:office" xmlns:r="http://schemas.openxmlformats.org/officeDocument/2006/relationships" xmlns:m="http://schemas.openxmlformats.org/officeDocument/2006/math" xmlns:v="urn:schemas-microsoft-com:vml" xmlns:wp14="http://schemas.microsoft.com/office/word/2010/wordprocessingDrawing" xmlns:wp="http://schemas.openxmlformats.org/drawingml/2006/wordprocessingDrawing" xmlns:w10="urn:schemas-microsoft-com:office:word" xmlns:w="http://schemas.openxmlformats.org/wordprocessingml/2006/main" xmlns:w14="http://schemas.microsoft.com/office/word/2010/wordml" xmlns:w15="http://schemas.microsoft.com/office/word/2012/wordml" xmlns:w16cid="http://schemas.microsoft.com/office/word/2016/wordml/cid" xmlns:w16se="http://schemas.microsoft.com/office/word/2015/wordml/symex" xmlns:wpg="http://schemas.microsoft.com/office/word/2010/wordprocessingGroup" xmlns:wpi="http://schemas.microsoft.com/office/word/2010/wordprocessingInk" xmlns:wne="http://schemas.microsoft.com/office/word/2006/wordml" xmlns:wps="http://schemas.microsoft.com/office/word/2010/wordprocessingShape" mc:Ignorable="w14 w15 w16se w16cid wp14">
   <w:footnote w:type="separator" w:id="-1">
     <w:p>
       <w:pPr>
@@ -20266,7 +20411,7 @@
 </file>
 
 <file path=word/numbering.xml><?xml version="1.0" encoding="utf-8"?>
-<w:numbering xmlns:wpc="http://schemas.microsoft.com/office/word/2010/wordprocessingCanvas" xmlns:cx="http://schemas.microsoft.com/office/drawing/2014/chartex" xmlns:cx1="http://schemas.microsoft.com/office/drawing/2015/9/8/chartex" xmlns:cx2="http://schemas.microsoft.com/office/drawing/2015/10/21/chartex" xmlns:cx3="http://schemas.microsoft.com/office/drawing/2016/5/9/chartex" xmlns:cx4="http://schemas.microsoft.com/office/drawing/2016/5/10/chartex" xmlns:cx5="http://schemas.microsoft.com/office/drawing/2016/5/11/chartex" xmlns:cx6="http://schemas.microsoft.com/office/drawing/2016/5/12/chartex" xmlns:cx7="http://schemas.microsoft.com/office/drawing/2016/5/13/chartex" xmlns:cx8="http://schemas.microsoft.com/office/drawing/2016/5/14/chartex" xmlns:mc="http://schemas.openxmlformats.org/markup-compatibility/2006" xmlns:aink="http://schemas.microsoft.com/office/drawing/2016/ink" xmlns:am3d="http://schemas.microsoft.com/office/drawing/2017/model3d" xmlns:o="urn:schemas-microsoft-com:office:office" xmlns:r="http://schemas.openxmlformats.org/officeDocument/2006/relationships" xmlns:m="http://schemas.openxmlformats.org/officeDocument/2006/math" xmlns:v="urn:schemas-microsoft-com:vml" xmlns:wp14="http://schemas.microsoft.com/office/word/2010/wordprocessingDrawing" xmlns:wp="http://schemas.openxmlformats.org/drawingml/2006/wordprocessingDrawing" xmlns:w10="urn:schemas-microsoft-com:office:word" xmlns:w="http://schemas.openxmlformats.org/wordprocessingml/2006/main" xmlns:w14="http://schemas.microsoft.com/office/word/2010/wordml" xmlns:w15="http://schemas.microsoft.com/office/word/2012/wordml" xmlns:w16cex="http://schemas.microsoft.com/office/word/2018/wordml/cex" xmlns:w16cid="http://schemas.microsoft.com/office/word/2016/wordml/cid" xmlns:w16="http://schemas.microsoft.com/office/word/2018/wordml" xmlns:w16sdtdh="http://schemas.microsoft.com/office/word/2020/wordml/sdtdatahash" xmlns:w16se="http://schemas.microsoft.com/office/word/2015/wordml/symex" xmlns:wpg="http://schemas.microsoft.com/office/word/2010/wordprocessingGroup" xmlns:wpi="http://schemas.microsoft.com/office/word/2010/wordprocessingInk" xmlns:wne="http://schemas.microsoft.com/office/word/2006/wordml" xmlns:wps="http://schemas.microsoft.com/office/word/2010/wordprocessingShape" mc:Ignorable="w14 w15 w16se w16cid w16 w16cex w16sdtdh wp14">
+<w:numbering xmlns:wpc="http://schemas.microsoft.com/office/word/2010/wordprocessingCanvas" xmlns:cx="http://schemas.microsoft.com/office/drawing/2014/chartex" xmlns:cx1="http://schemas.microsoft.com/office/drawing/2015/9/8/chartex" xmlns:cx2="http://schemas.microsoft.com/office/drawing/2015/10/21/chartex" xmlns:cx3="http://schemas.microsoft.com/office/drawing/2016/5/9/chartex" xmlns:cx4="http://schemas.microsoft.com/office/drawing/2016/5/10/chartex" xmlns:cx5="http://schemas.microsoft.com/office/drawing/2016/5/11/chartex" xmlns:cx6="http://schemas.microsoft.com/office/drawing/2016/5/12/chartex" xmlns:cx7="http://schemas.microsoft.com/office/drawing/2016/5/13/chartex" xmlns:cx8="http://schemas.microsoft.com/office/drawing/2016/5/14/chartex" xmlns:mc="http://schemas.openxmlformats.org/markup-compatibility/2006" xmlns:aink="http://schemas.microsoft.com/office/drawing/2016/ink" xmlns:am3d="http://schemas.microsoft.com/office/drawing/2017/model3d" xmlns:o="urn:schemas-microsoft-com:office:office" xmlns:r="http://schemas.openxmlformats.org/officeDocument/2006/relationships" xmlns:m="http://schemas.openxmlformats.org/officeDocument/2006/math" xmlns:v="urn:schemas-microsoft-com:vml" xmlns:wp14="http://schemas.microsoft.com/office/word/2010/wordprocessingDrawing" xmlns:wp="http://schemas.openxmlformats.org/drawingml/2006/wordprocessingDrawing" xmlns:w10="urn:schemas-microsoft-com:office:word" xmlns:w="http://schemas.openxmlformats.org/wordprocessingml/2006/main" xmlns:w14="http://schemas.microsoft.com/office/word/2010/wordml" xmlns:w15="http://schemas.microsoft.com/office/word/2012/wordml" xmlns:w16cid="http://schemas.microsoft.com/office/word/2016/wordml/cid" xmlns:w16se="http://schemas.microsoft.com/office/word/2015/wordml/symex" xmlns:wpg="http://schemas.microsoft.com/office/word/2010/wordprocessingGroup" xmlns:wpi="http://schemas.microsoft.com/office/word/2010/wordprocessingInk" xmlns:wne="http://schemas.microsoft.com/office/word/2006/wordml" xmlns:wps="http://schemas.microsoft.com/office/word/2010/wordprocessingShape" mc:Ignorable="w14 w15 w16se w16cid wp14">
   <w:abstractNum w:abstractNumId="0" w15:restartNumberingAfterBreak="0">
     <w:nsid w:val="04223A4E"/>
     <w:multiLevelType w:val="hybridMultilevel"/>
@@ -21158,7 +21303,7 @@
 </file>
 
 <file path=word/styles.xml><?xml version="1.0" encoding="utf-8"?>
-<w:styles xmlns:mc="http://schemas.openxmlformats.org/markup-compatibility/2006" xmlns:r="http://schemas.openxmlformats.org/officeDocument/2006/relationships" xmlns:w="http://schemas.openxmlformats.org/wordprocessingml/2006/main" xmlns:w14="http://schemas.microsoft.com/office/word/2010/wordml" xmlns:w15="http://schemas.microsoft.com/office/word/2012/wordml" xmlns:w16cex="http://schemas.microsoft.com/office/word/2018/wordml/cex" xmlns:w16cid="http://schemas.microsoft.com/office/word/2016/wordml/cid" xmlns:w16="http://schemas.microsoft.com/office/word/2018/wordml" xmlns:w16sdtdh="http://schemas.microsoft.com/office/word/2020/wordml/sdtdatahash" xmlns:w16se="http://schemas.microsoft.com/office/word/2015/wordml/symex" mc:Ignorable="w14 w15 w16se w16cid w16 w16cex w16sdtdh">
+<w:styles xmlns:mc="http://schemas.openxmlformats.org/markup-compatibility/2006" xmlns:r="http://schemas.openxmlformats.org/officeDocument/2006/relationships" xmlns:w="http://schemas.openxmlformats.org/wordprocessingml/2006/main" xmlns:w14="http://schemas.microsoft.com/office/word/2010/wordml" xmlns:w15="http://schemas.microsoft.com/office/word/2012/wordml" xmlns:w16cid="http://schemas.microsoft.com/office/word/2016/wordml/cid" xmlns:w16se="http://schemas.microsoft.com/office/word/2015/wordml/symex" mc:Ignorable="w14 w15 w16se w16cid">
   <w:docDefaults>
     <w:rPrDefault>
       <w:rPr>
@@ -21174,7 +21319,7 @@
       </w:pPr>
     </w:pPrDefault>
   </w:docDefaults>
-  <w:latentStyles w:defLockedState="0" w:defUIPriority="99" w:defSemiHidden="0" w:defUnhideWhenUsed="0" w:defQFormat="0" w:count="376">
+  <w:latentStyles w:defLockedState="0" w:defUIPriority="99" w:defSemiHidden="0" w:defUnhideWhenUsed="0" w:defQFormat="0" w:count="375">
     <w:lsdException w:name="Normal" w:uiPriority="0" w:qFormat="1"/>
     <w:lsdException w:name="heading 1" w:uiPriority="9" w:qFormat="1"/>
     <w:lsdException w:name="heading 2" w:semiHidden="1" w:uiPriority="9" w:unhideWhenUsed="1" w:qFormat="1"/>
@@ -21550,7 +21695,6 @@
     <w:lsdException w:name="Smart Hyperlink" w:semiHidden="1" w:unhideWhenUsed="1"/>
     <w:lsdException w:name="Hashtag" w:semiHidden="1" w:unhideWhenUsed="1"/>
     <w:lsdException w:name="Unresolved Mention" w:semiHidden="1" w:unhideWhenUsed="1"/>
-    <w:lsdException w:name="Smart Link" w:semiHidden="1" w:unhideWhenUsed="1"/>
   </w:latentStyles>
   <w:style w:type="paragraph" w:default="1" w:styleId="a">
     <w:name w:val="Normal"/>
@@ -22123,7 +22267,7 @@
 </file>
 
 <file path=customXml/itemProps1.xml><?xml version="1.0" encoding="utf-8"?>
-<ds:datastoreItem xmlns:ds="http://schemas.openxmlformats.org/officeDocument/2006/customXml" ds:itemID="{4CA4B74A-D5D2-49A9-A225-E521280DC860}">
+<ds:datastoreItem xmlns:ds="http://schemas.openxmlformats.org/officeDocument/2006/customXml" ds:itemID="{5453425A-D217-4F22-9B83-8D8CB6106871}">
   <ds:schemaRefs>
     <ds:schemaRef ds:uri="http://schemas.openxmlformats.org/officeDocument/2006/bibliography"/>
   </ds:schemaRefs>

</xml_diff>